<commit_message>
Added client-side system structure
</commit_message>
<xml_diff>
--- a/System's Structure.docx
+++ b/System's Structure.docx
@@ -2206,18 +2206,1851 @@
       <w:pPr>
         <w:ind w:left="1440"/>
         <w:rPr>
+          <w:lang w:val="en-US"/>
+        </w:rPr>
+      </w:pPr>
+      <w:proofErr w:type="spellStart"/>
+      <w:r>
+        <w:rPr>
+          <w:lang w:val="en-US"/>
+        </w:rPr>
+        <w:t>findByUser_Id</w:t>
+      </w:r>
+      <w:proofErr w:type="spellEnd"/>
+    </w:p>
+    <w:p>
+      <w:pPr>
+        <w:ind w:left="1440"/>
+        <w:rPr>
+          <w:lang w:val="en-US"/>
+        </w:rPr>
+      </w:pPr>
+    </w:p>
+    <w:p>
+      <w:pPr>
+        <w:ind w:left="1440"/>
+        <w:rPr>
+          <w:lang w:val="en-US"/>
+        </w:rPr>
+      </w:pPr>
+    </w:p>
+    <w:p>
+      <w:pPr>
+        <w:ind w:left="1440"/>
+        <w:rPr>
+          <w:lang w:val="en-US"/>
+        </w:rPr>
+      </w:pPr>
+    </w:p>
+    <w:p>
+      <w:pPr>
+        <w:ind w:left="1440"/>
+        <w:rPr>
+          <w:lang w:val="en-US"/>
+        </w:rPr>
+      </w:pPr>
+    </w:p>
+    <w:p>
+      <w:pPr>
+        <w:ind w:left="1440"/>
+        <w:rPr>
+          <w:lang w:val="en-US"/>
+        </w:rPr>
+      </w:pPr>
+    </w:p>
+    <w:p>
+      <w:pPr>
+        <w:ind w:left="1440"/>
+        <w:rPr>
+          <w:lang w:val="en-US"/>
+        </w:rPr>
+      </w:pPr>
+    </w:p>
+    <w:p>
+      <w:pPr>
+        <w:ind w:left="1440"/>
+        <w:rPr>
+          <w:lang w:val="en-US"/>
+        </w:rPr>
+      </w:pPr>
+    </w:p>
+    <w:p>
+      <w:pPr>
+        <w:ind w:left="1440"/>
+        <w:rPr>
+          <w:lang w:val="en-US"/>
+        </w:rPr>
+      </w:pPr>
+    </w:p>
+    <w:p>
+      <w:pPr>
+        <w:ind w:left="1440"/>
+        <w:rPr>
+          <w:lang w:val="en-US"/>
+        </w:rPr>
+      </w:pPr>
+    </w:p>
+    <w:p>
+      <w:pPr>
+        <w:ind w:left="1440"/>
+        <w:rPr>
+          <w:lang w:val="en-US"/>
+        </w:rPr>
+      </w:pPr>
+    </w:p>
+    <w:p>
+      <w:pPr>
+        <w:bidi/>
+        <w:jc w:val="center"/>
+        <w:rPr>
+          <w:b/>
+          <w:bCs/>
+          <w:lang w:val="en-US"/>
+        </w:rPr>
+      </w:pPr>
+      <w:r>
+        <w:rPr>
+          <w:b/>
+          <w:bCs/>
+          <w:lang w:val="en-US"/>
+        </w:rPr>
+        <w:lastRenderedPageBreak/>
+        <w:t>Systems structure – Client-Side</w:t>
+      </w:r>
+    </w:p>
+    <w:p>
+      <w:pPr>
+        <w:rPr>
+          <w:lang w:val="en-US"/>
+        </w:rPr>
+      </w:pPr>
+      <w:r>
+        <w:rPr>
+          <w:lang w:val="en-US"/>
+        </w:rPr>
+        <w:t xml:space="preserve">The client-side of the system shows the user the data that was retrieved by the server-side, and to trigger </w:t>
+      </w:r>
+      <w:proofErr w:type="gramStart"/>
+      <w:r>
+        <w:rPr>
+          <w:lang w:val="en-US"/>
+        </w:rPr>
+        <w:t>through the use of</w:t>
+      </w:r>
+      <w:proofErr w:type="gramEnd"/>
+      <w:r>
+        <w:rPr>
+          <w:lang w:val="en-US"/>
+        </w:rPr>
+        <w:t xml:space="preserve"> UI elements such as buttons in order to navigate between different screens and to call the server-side functions.</w:t>
+      </w:r>
+    </w:p>
+    <w:p>
+      <w:pPr>
+        <w:rPr>
+          <w:lang w:val="en-US"/>
+        </w:rPr>
+      </w:pPr>
+      <w:r>
+        <w:rPr>
+          <w:lang w:val="en-US"/>
+        </w:rPr>
+        <w:t>We buil</w:t>
+      </w:r>
+      <w:r>
+        <w:rPr>
+          <w:lang w:val="en-US"/>
+        </w:rPr>
+        <w:t>t</w:t>
+      </w:r>
+      <w:r>
+        <w:rPr>
+          <w:lang w:val="en-US"/>
+        </w:rPr>
+        <w:t xml:space="preserve"> the client side using Android Studio.</w:t>
+      </w:r>
+    </w:p>
+    <w:p>
+      <w:pPr>
+        <w:rPr>
+          <w:lang w:val="en-US"/>
+        </w:rPr>
+      </w:pPr>
+      <w:r>
+        <w:rPr>
+          <w:lang w:val="en-US"/>
+        </w:rPr>
+        <w:t xml:space="preserve"> The project is split up into 3 main packages: UI, </w:t>
+      </w:r>
+      <w:r>
+        <w:rPr>
+          <w:lang w:val="en-US"/>
+        </w:rPr>
+        <w:t>Services</w:t>
+      </w:r>
+      <w:r>
+        <w:rPr>
+          <w:lang w:val="en-US"/>
+        </w:rPr>
+        <w:t xml:space="preserve">, and Data. </w:t>
+      </w:r>
+    </w:p>
+    <w:p>
+      <w:pPr>
+        <w:rPr>
+          <w:sz w:val="28"/>
+          <w:szCs w:val="28"/>
+          <w:lang w:val="en-US"/>
+        </w:rPr>
+      </w:pPr>
+    </w:p>
+    <w:p>
+      <w:pPr>
+        <w:rPr>
+          <w:b/>
+          <w:bCs/>
+          <w:sz w:val="28"/>
+          <w:szCs w:val="28"/>
+          <w:u w:val="single"/>
+          <w:lang w:val="en-US"/>
+        </w:rPr>
+      </w:pPr>
+      <w:r>
+        <w:rPr>
+          <w:b/>
+          <w:bCs/>
+          <w:sz w:val="32"/>
+          <w:szCs w:val="32"/>
+          <w:u w:val="single"/>
+          <w:lang w:val="en-US"/>
+        </w:rPr>
+        <w:t>UI package:</w:t>
+      </w:r>
+    </w:p>
+    <w:p>
+      <w:pPr>
+        <w:rPr>
+          <w:lang w:val="en-US"/>
+        </w:rPr>
+      </w:pPr>
+      <w:r>
+        <w:rPr>
+          <w:lang w:val="en-US"/>
+        </w:rPr>
+        <w:t xml:space="preserve">Consists of the classes that affect the UI of the app, such as </w:t>
+      </w:r>
+      <w:proofErr w:type="gramStart"/>
+      <w:r>
+        <w:rPr>
+          <w:lang w:val="en-US"/>
+        </w:rPr>
+        <w:t>The</w:t>
+      </w:r>
+      <w:proofErr w:type="gramEnd"/>
+      <w:r>
+        <w:rPr>
+          <w:lang w:val="en-US"/>
+        </w:rPr>
+        <w:t xml:space="preserve"> different Activities and fragments. Popup windows, and Recycler view adapters.</w:t>
+      </w:r>
+    </w:p>
+    <w:p>
+      <w:pPr>
+        <w:rPr>
+          <w:lang w:val="en-US"/>
+        </w:rPr>
+      </w:pPr>
+      <w:r>
+        <w:rPr>
+          <w:lang w:val="en-US"/>
+        </w:rPr>
+        <w:t>The App has 2 activities:</w:t>
+      </w:r>
+    </w:p>
+    <w:p>
+      <w:pPr>
+        <w:rPr>
+          <w:lang w:val="en-US"/>
+        </w:rPr>
+      </w:pPr>
+      <w:proofErr w:type="spellStart"/>
+      <w:r>
+        <w:rPr>
+          <w:b/>
+          <w:bCs/>
+          <w:u w:val="single"/>
+          <w:lang w:val="en-US"/>
+        </w:rPr>
+        <w:t>SignInActivity</w:t>
+      </w:r>
+      <w:proofErr w:type="spellEnd"/>
+      <w:r>
+        <w:rPr>
+          <w:lang w:val="en-US"/>
+        </w:rPr>
+        <w:t>: This is the starting point of the app. T</w:t>
+      </w:r>
+      <w:r>
+        <w:rPr>
+          <w:lang w:val="en-US"/>
+        </w:rPr>
+        <w:t xml:space="preserve">he user signs in using Google. </w:t>
+      </w:r>
+    </w:p>
+    <w:p>
+      <w:pPr>
+        <w:rPr>
+          <w:lang w:val="en-US"/>
+        </w:rPr>
+      </w:pPr>
+      <w:r>
+        <w:rPr>
+          <w:lang w:val="en-US"/>
+        </w:rPr>
+        <w:t>After signing in, the system will use firebase authentication to create a UID for the user based on his google account, which is used to link the user’s data in the DB to the user.</w:t>
+      </w:r>
+    </w:p>
+    <w:p>
+      <w:pPr>
+        <w:rPr>
+          <w:lang w:val="en-US"/>
+        </w:rPr>
+      </w:pPr>
+      <w:proofErr w:type="spellStart"/>
+      <w:r>
+        <w:rPr>
+          <w:b/>
+          <w:bCs/>
+          <w:u w:val="single"/>
+          <w:lang w:val="en-US"/>
+        </w:rPr>
+        <w:t>MainActivity</w:t>
+      </w:r>
+      <w:proofErr w:type="spellEnd"/>
+      <w:r>
+        <w:rPr>
+          <w:lang w:val="en-US"/>
+        </w:rPr>
+        <w:t xml:space="preserve">: After signing in, all of the user’s interactions with the app will be in this activity. </w:t>
+      </w:r>
+    </w:p>
+    <w:p>
+      <w:pPr>
+        <w:rPr>
+          <w:lang w:val="en-US"/>
+        </w:rPr>
+      </w:pPr>
+      <w:r>
+        <w:rPr>
+          <w:lang w:val="en-US"/>
+        </w:rPr>
+        <w:t>The Activity is split up into multiple fragments. Each serving as a screen for the user to interact with. All the fragments in the main activity are linked via a navigation graph and a bottom navigation bar, allowing the user to travel between the different fragments.</w:t>
+      </w:r>
+    </w:p>
+    <w:p>
+      <w:pPr>
+        <w:rPr>
+          <w:lang w:val="en-US"/>
+        </w:rPr>
+      </w:pPr>
+      <w:r>
+        <w:rPr>
+          <w:lang w:val="en-US"/>
+        </w:rPr>
+        <w:t>I will now go into details about the different fragments.</w:t>
+      </w:r>
+    </w:p>
+    <w:p>
+      <w:pPr>
+        <w:rPr>
+          <w:lang w:val="en-US"/>
+        </w:rPr>
+      </w:pPr>
+    </w:p>
+    <w:p>
+      <w:pPr>
+        <w:rPr>
+          <w:lang w:val="en-US"/>
+        </w:rPr>
+      </w:pPr>
+    </w:p>
+    <w:p>
+      <w:pPr>
+        <w:rPr>
+          <w:b/>
+          <w:bCs/>
+          <w:lang w:val="en-US"/>
+        </w:rPr>
+      </w:pPr>
+      <w:proofErr w:type="spellStart"/>
+      <w:r>
+        <w:rPr>
+          <w:b/>
+          <w:bCs/>
+          <w:lang w:val="en-US"/>
+        </w:rPr>
+        <w:t>WorkoutsFragment</w:t>
+      </w:r>
+      <w:proofErr w:type="spellEnd"/>
+      <w:r>
+        <w:rPr>
+          <w:b/>
+          <w:bCs/>
+          <w:lang w:val="en-US"/>
+        </w:rPr>
+        <w:t>:</w:t>
+      </w:r>
+    </w:p>
+    <w:p>
+      <w:pPr>
+        <w:rPr>
+          <w:lang w:val="en-US"/>
+        </w:rPr>
+      </w:pPr>
+      <w:r>
+        <w:rPr>
+          <w:lang w:val="en-US"/>
+        </w:rPr>
+        <w:t>A fragment showing the user a list of their workout routines. There are 3 built-in routines that the user can view and perform to show an example of what a workout routine could look like.</w:t>
+      </w:r>
+    </w:p>
+    <w:p>
+      <w:pPr>
+        <w:rPr>
+          <w:lang w:val="en-US"/>
+        </w:rPr>
+      </w:pPr>
+      <w:r>
+        <w:rPr>
+          <w:lang w:val="en-US"/>
+        </w:rPr>
+        <w:t>The user can create a new routine, start a new empty workout, edit an existing routine or start a workout from a new routine.</w:t>
+      </w:r>
+    </w:p>
+    <w:p>
+      <w:pPr>
+        <w:rPr>
+          <w:lang w:val="en-US"/>
+        </w:rPr>
+      </w:pPr>
+      <w:r>
+        <w:rPr>
+          <w:lang w:val="en-US"/>
+        </w:rPr>
+        <w:t xml:space="preserve">The list is utilized using a recycler view which uses the </w:t>
+      </w:r>
+      <w:proofErr w:type="spellStart"/>
+      <w:r>
+        <w:rPr>
+          <w:lang w:val="en-US"/>
+        </w:rPr>
+        <w:t>WorkoutsAdapter</w:t>
+      </w:r>
+      <w:proofErr w:type="spellEnd"/>
+      <w:r>
+        <w:rPr>
+          <w:lang w:val="en-US"/>
+        </w:rPr>
+        <w:t xml:space="preserve"> class as its recycler view adapter.</w:t>
+      </w:r>
+    </w:p>
+    <w:p>
+      <w:pPr>
+        <w:rPr>
+          <w:lang w:val="en-US"/>
+        </w:rPr>
+      </w:pPr>
+    </w:p>
+    <w:p>
+      <w:pPr>
+        <w:rPr>
+          <w:lang w:val="en-US"/>
+        </w:rPr>
+      </w:pPr>
+    </w:p>
+    <w:p>
+      <w:pPr>
+        <w:rPr>
+          <w:lang w:val="en-US"/>
+        </w:rPr>
+      </w:pPr>
+    </w:p>
+    <w:p>
+      <w:pPr>
+        <w:rPr>
+          <w:lang w:val="en-US"/>
+        </w:rPr>
+      </w:pPr>
+    </w:p>
+    <w:p>
+      <w:pPr>
+        <w:rPr>
+          <w:lang w:val="en-US"/>
+        </w:rPr>
+      </w:pPr>
+    </w:p>
+    <w:p>
+      <w:pPr>
+        <w:rPr>
+          <w:lang w:val="en-US"/>
+        </w:rPr>
+      </w:pPr>
+    </w:p>
+    <w:p>
+      <w:pPr>
+        <w:rPr>
+          <w:b/>
+          <w:bCs/>
+          <w:lang w:val="en-US"/>
+        </w:rPr>
+      </w:pPr>
+      <w:proofErr w:type="spellStart"/>
+      <w:r>
+        <w:rPr>
+          <w:b/>
+          <w:bCs/>
+          <w:lang w:val="en-US"/>
+        </w:rPr>
+        <w:lastRenderedPageBreak/>
+        <w:t>ActiveWorkoutFragment</w:t>
+      </w:r>
+      <w:proofErr w:type="spellEnd"/>
+      <w:r>
+        <w:rPr>
+          <w:b/>
+          <w:bCs/>
+          <w:lang w:val="en-US"/>
+        </w:rPr>
+        <w:t>:</w:t>
+      </w:r>
+    </w:p>
+    <w:p>
+      <w:pPr>
+        <w:rPr>
+          <w:lang w:val="en-US"/>
+        </w:rPr>
+      </w:pPr>
+      <w:r>
+        <w:rPr>
+          <w:lang w:val="en-US"/>
+        </w:rPr>
+        <w:t xml:space="preserve">This fragment represents an active workout. It too uses a recycler view to display its elements. It uses the </w:t>
+      </w:r>
+      <w:proofErr w:type="spellStart"/>
+      <w:r>
+        <w:rPr>
+          <w:lang w:val="en-US"/>
+        </w:rPr>
+        <w:t>ActiveWorkoutAdapter</w:t>
+      </w:r>
+      <w:proofErr w:type="spellEnd"/>
+      <w:r>
+        <w:rPr>
+          <w:lang w:val="en-US"/>
+        </w:rPr>
+        <w:t xml:space="preserve"> class as its recycler view adapter.</w:t>
+      </w:r>
+    </w:p>
+    <w:p>
+      <w:pPr>
+        <w:rPr>
+          <w:lang w:val="en-US"/>
+        </w:rPr>
+      </w:pPr>
+      <w:r>
+        <w:rPr>
+          <w:lang w:val="en-US"/>
+        </w:rPr>
+        <w:t xml:space="preserve">The different elements the recycler view show </w:t>
+      </w:r>
+      <w:proofErr w:type="gramStart"/>
+      <w:r>
+        <w:rPr>
+          <w:lang w:val="en-US"/>
+        </w:rPr>
+        <w:t>are</w:t>
+      </w:r>
+      <w:proofErr w:type="gramEnd"/>
+      <w:r>
+        <w:rPr>
+          <w:lang w:val="en-US"/>
+        </w:rPr>
+        <w:t xml:space="preserve"> the following:</w:t>
+      </w:r>
+    </w:p>
+    <w:p>
+      <w:pPr>
+        <w:pStyle w:val="ListParagraph"/>
+        <w:numPr>
+          <w:ilvl w:val="0"/>
+          <w:numId w:val="4"/>
+        </w:numPr>
+        <w:rPr>
+          <w:lang w:val="en-US"/>
+        </w:rPr>
+      </w:pPr>
+      <w:r>
+        <w:rPr>
+          <w:lang w:val="en-US"/>
+        </w:rPr>
+        <w:t>Timer and Stopwatch.</w:t>
+      </w:r>
+    </w:p>
+    <w:p>
+      <w:pPr>
+        <w:pStyle w:val="ListParagraph"/>
+        <w:numPr>
+          <w:ilvl w:val="0"/>
+          <w:numId w:val="4"/>
+        </w:numPr>
+        <w:rPr>
+          <w:lang w:val="en-US"/>
+        </w:rPr>
+      </w:pPr>
+      <w:r>
+        <w:rPr>
+          <w:lang w:val="en-US"/>
+        </w:rPr>
+        <w:t>Header with text field for the workout’s name.</w:t>
+      </w:r>
+    </w:p>
+    <w:p>
+      <w:pPr>
+        <w:pStyle w:val="ListParagraph"/>
+        <w:numPr>
+          <w:ilvl w:val="0"/>
+          <w:numId w:val="4"/>
+        </w:numPr>
+        <w:rPr>
+          <w:lang w:val="en-US"/>
+        </w:rPr>
+      </w:pPr>
+      <w:r>
+        <w:rPr>
+          <w:lang w:val="en-US"/>
+        </w:rPr>
+        <w:t xml:space="preserve">A list of exercises, implemented with a recycler view and the </w:t>
+      </w:r>
+      <w:proofErr w:type="spellStart"/>
+      <w:r>
+        <w:rPr>
+          <w:lang w:val="en-US"/>
+        </w:rPr>
+        <w:t>ActiveWorkoutExerciseAdapter</w:t>
+      </w:r>
+      <w:proofErr w:type="spellEnd"/>
+      <w:r>
+        <w:rPr>
+          <w:lang w:val="en-US"/>
+        </w:rPr>
+        <w:t>.</w:t>
+      </w:r>
+    </w:p>
+    <w:p>
+      <w:pPr>
+        <w:pStyle w:val="ListParagraph"/>
+        <w:numPr>
+          <w:ilvl w:val="0"/>
+          <w:numId w:val="4"/>
+        </w:numPr>
+        <w:rPr>
+          <w:lang w:val="en-US"/>
+        </w:rPr>
+      </w:pPr>
+      <w:r>
+        <w:rPr>
+          <w:lang w:val="en-US"/>
+        </w:rPr>
+        <w:t>Buttons for saving or canceling the Workout.</w:t>
+      </w:r>
+    </w:p>
+    <w:p>
+      <w:pPr>
+        <w:rPr>
+          <w:lang w:val="en-US"/>
+        </w:rPr>
+      </w:pPr>
+    </w:p>
+    <w:p>
+      <w:pPr>
+        <w:rPr>
+          <w:lang w:val="en-US"/>
+        </w:rPr>
+      </w:pPr>
+    </w:p>
+    <w:p>
+      <w:pPr>
+        <w:rPr>
+          <w:b/>
+          <w:bCs/>
+          <w:lang w:val="en-US"/>
+        </w:rPr>
+      </w:pPr>
+      <w:proofErr w:type="spellStart"/>
+      <w:r>
+        <w:rPr>
+          <w:b/>
+          <w:bCs/>
+          <w:lang w:val="en-US"/>
+        </w:rPr>
+        <w:t>WorkoutTemplateFragment</w:t>
+      </w:r>
+      <w:proofErr w:type="spellEnd"/>
+      <w:r>
+        <w:rPr>
+          <w:b/>
+          <w:bCs/>
+          <w:lang w:val="en-US"/>
+        </w:rPr>
+        <w:t>:</w:t>
+      </w:r>
+    </w:p>
+    <w:p>
+      <w:pPr>
+        <w:rPr>
+          <w:lang w:val="en-US"/>
+        </w:rPr>
+      </w:pPr>
+      <w:r>
+        <w:rPr>
+          <w:lang w:val="en-US"/>
+        </w:rPr>
+        <w:t xml:space="preserve">This fragment represents </w:t>
+      </w:r>
+      <w:r>
+        <w:rPr>
+          <w:lang w:val="en-US"/>
+        </w:rPr>
+        <w:t>a workout routine</w:t>
+      </w:r>
+      <w:r>
+        <w:rPr>
+          <w:lang w:val="en-US"/>
+        </w:rPr>
+        <w:t xml:space="preserve">. </w:t>
+      </w:r>
+      <w:r>
+        <w:rPr>
+          <w:lang w:val="en-US"/>
+        </w:rPr>
+        <w:t xml:space="preserve">It is very similar to the </w:t>
+      </w:r>
+      <w:proofErr w:type="spellStart"/>
+      <w:proofErr w:type="gramStart"/>
+      <w:r>
+        <w:rPr>
+          <w:lang w:val="en-US"/>
+        </w:rPr>
+        <w:t>ActiveWorkoutFragment</w:t>
+      </w:r>
+      <w:proofErr w:type="spellEnd"/>
+      <w:r>
+        <w:rPr>
+          <w:lang w:val="en-US"/>
+        </w:rPr>
+        <w:t>, and</w:t>
+      </w:r>
+      <w:proofErr w:type="gramEnd"/>
+      <w:r>
+        <w:rPr>
+          <w:lang w:val="en-US"/>
+        </w:rPr>
+        <w:t xml:space="preserve"> uses the </w:t>
+      </w:r>
+      <w:proofErr w:type="spellStart"/>
+      <w:r>
+        <w:rPr>
+          <w:lang w:val="en-US"/>
+        </w:rPr>
+        <w:t>WorkoutTemplateAdapter</w:t>
+      </w:r>
+      <w:proofErr w:type="spellEnd"/>
+      <w:r>
+        <w:rPr>
+          <w:lang w:val="en-US"/>
+        </w:rPr>
+        <w:t xml:space="preserve"> as its recycler view adapter.</w:t>
+      </w:r>
+    </w:p>
+    <w:p>
+      <w:pPr>
+        <w:rPr>
+          <w:lang w:val="en-US"/>
+        </w:rPr>
+      </w:pPr>
+      <w:r>
+        <w:rPr>
+          <w:lang w:val="en-US"/>
+        </w:rPr>
+        <w:t xml:space="preserve">The different elements the recycler view show </w:t>
+      </w:r>
+      <w:proofErr w:type="gramStart"/>
+      <w:r>
+        <w:rPr>
+          <w:lang w:val="en-US"/>
+        </w:rPr>
+        <w:t>are</w:t>
+      </w:r>
+      <w:proofErr w:type="gramEnd"/>
+      <w:r>
+        <w:rPr>
+          <w:lang w:val="en-US"/>
+        </w:rPr>
+        <w:t xml:space="preserve"> the following:</w:t>
+      </w:r>
+    </w:p>
+    <w:p>
+      <w:pPr>
+        <w:pStyle w:val="ListParagraph"/>
+        <w:numPr>
+          <w:ilvl w:val="0"/>
+          <w:numId w:val="5"/>
+        </w:numPr>
+        <w:rPr>
+          <w:lang w:val="en-US"/>
+        </w:rPr>
+      </w:pPr>
+      <w:r>
+        <w:rPr>
+          <w:lang w:val="en-US"/>
+        </w:rPr>
+        <w:t>Header with text field for the workout’s name.</w:t>
+      </w:r>
+    </w:p>
+    <w:p>
+      <w:pPr>
+        <w:pStyle w:val="ListParagraph"/>
+        <w:numPr>
+          <w:ilvl w:val="0"/>
+          <w:numId w:val="5"/>
+        </w:numPr>
+        <w:rPr>
+          <w:lang w:val="en-US"/>
+        </w:rPr>
+      </w:pPr>
+      <w:r>
+        <w:rPr>
+          <w:lang w:val="en-US"/>
+        </w:rPr>
+        <w:t xml:space="preserve">A list of exercises, implemented with a recycler view and the </w:t>
+      </w:r>
+      <w:proofErr w:type="spellStart"/>
+      <w:r>
+        <w:rPr>
+          <w:lang w:val="en-US"/>
+        </w:rPr>
+        <w:t>WorkoutTemplateExercisesFragment</w:t>
+      </w:r>
+      <w:proofErr w:type="spellEnd"/>
+      <w:r>
+        <w:rPr>
+          <w:lang w:val="en-US"/>
+        </w:rPr>
+        <w:t>.</w:t>
+      </w:r>
+    </w:p>
+    <w:p>
+      <w:pPr>
+        <w:pStyle w:val="ListParagraph"/>
+        <w:numPr>
+          <w:ilvl w:val="0"/>
+          <w:numId w:val="5"/>
+        </w:numPr>
+        <w:rPr>
+          <w:lang w:val="en-US"/>
+        </w:rPr>
+      </w:pPr>
+      <w:r>
+        <w:rPr>
+          <w:lang w:val="en-US"/>
+        </w:rPr>
+        <w:t>Buttons for saving or canceling the Workout.</w:t>
+      </w:r>
+    </w:p>
+    <w:p>
+      <w:pPr>
+        <w:pStyle w:val="ListParagraph"/>
+        <w:rPr>
+          <w:lang w:val="en-US"/>
+        </w:rPr>
+      </w:pPr>
+    </w:p>
+    <w:p>
+      <w:pPr>
+        <w:rPr>
+          <w:b/>
+          <w:bCs/>
+          <w:lang w:val="en-US"/>
+        </w:rPr>
+      </w:pPr>
+      <w:proofErr w:type="spellStart"/>
+      <w:r>
+        <w:rPr>
+          <w:b/>
+          <w:bCs/>
+          <w:lang w:val="en-US"/>
+        </w:rPr>
+        <w:t>ExercisePicker</w:t>
+      </w:r>
+      <w:r>
+        <w:rPr>
+          <w:b/>
+          <w:bCs/>
+          <w:lang w:val="en-US"/>
+        </w:rPr>
+        <w:t>First</w:t>
+      </w:r>
+      <w:r>
+        <w:rPr>
+          <w:b/>
+          <w:bCs/>
+          <w:lang w:val="en-US"/>
+        </w:rPr>
+        <w:t>Fragment</w:t>
+      </w:r>
+      <w:proofErr w:type="spellEnd"/>
+      <w:r>
+        <w:rPr>
+          <w:b/>
+          <w:bCs/>
+          <w:lang w:val="en-US"/>
+        </w:rPr>
+        <w:t>:</w:t>
+      </w:r>
+    </w:p>
+    <w:p>
+      <w:pPr>
+        <w:rPr>
+          <w:lang w:val="en-US"/>
+        </w:rPr>
+      </w:pPr>
+      <w:r>
+        <w:rPr>
+          <w:lang w:val="en-US"/>
+        </w:rPr>
+        <w:t xml:space="preserve">When the user adds a new exercise, they are taken to this fragment. At the top of the screen is a </w:t>
+      </w:r>
+      <w:proofErr w:type="spellStart"/>
+      <w:r>
+        <w:rPr>
+          <w:lang w:val="en-US"/>
+        </w:rPr>
+        <w:t>RadioGroup</w:t>
+      </w:r>
+      <w:proofErr w:type="spellEnd"/>
+      <w:r>
+        <w:rPr>
+          <w:lang w:val="en-US"/>
+        </w:rPr>
+        <w:t xml:space="preserve"> for selecting between the built-in Exercises and the user’s custom exercises.</w:t>
+      </w:r>
+    </w:p>
+    <w:p>
+      <w:pPr>
+        <w:rPr>
+          <w:lang w:val="en-US"/>
+        </w:rPr>
+      </w:pPr>
+      <w:r>
+        <w:rPr>
+          <w:lang w:val="en-US"/>
+        </w:rPr>
+        <w:t xml:space="preserve">The list is utilized using a Recycler view, which uses both </w:t>
+      </w:r>
+      <w:proofErr w:type="spellStart"/>
+      <w:r>
+        <w:rPr>
+          <w:lang w:val="en-US"/>
+        </w:rPr>
+        <w:t>ExericsePickerCategoriesAdapter</w:t>
+      </w:r>
+      <w:proofErr w:type="spellEnd"/>
+      <w:r>
+        <w:rPr>
+          <w:lang w:val="en-US"/>
+        </w:rPr>
+        <w:t xml:space="preserve"> and </w:t>
+      </w:r>
+      <w:proofErr w:type="spellStart"/>
+      <w:r>
+        <w:rPr>
+          <w:lang w:val="en-US"/>
+        </w:rPr>
+        <w:t>ExercisePickerExerciseAdapter</w:t>
+      </w:r>
+      <w:proofErr w:type="spellEnd"/>
+      <w:r>
+        <w:rPr>
+          <w:lang w:val="en-US"/>
+        </w:rPr>
+        <w:t xml:space="preserve"> as its adapter, based on which Radio Button is selected.</w:t>
+      </w:r>
+    </w:p>
+    <w:p>
+      <w:pPr>
+        <w:rPr>
+          <w:lang w:val="en-US"/>
+        </w:rPr>
+      </w:pPr>
+      <w:r>
+        <w:rPr>
+          <w:lang w:val="en-US"/>
+        </w:rPr>
+        <w:t xml:space="preserve">The built-in exercises list is comprised of different categories. When the user presses a category, they are taken to the </w:t>
+      </w:r>
+      <w:proofErr w:type="spellStart"/>
+      <w:r>
+        <w:rPr>
+          <w:lang w:val="en-US"/>
+        </w:rPr>
+        <w:t>ExercisePickerSecondFragment</w:t>
+      </w:r>
+      <w:proofErr w:type="spellEnd"/>
+      <w:r>
+        <w:rPr>
+          <w:lang w:val="en-US"/>
+        </w:rPr>
+        <w:t>.</w:t>
+      </w:r>
+    </w:p>
+    <w:p>
+      <w:pPr>
+        <w:rPr>
+          <w:lang w:val="en-US"/>
+        </w:rPr>
+      </w:pPr>
+    </w:p>
+    <w:p>
+      <w:pPr>
+        <w:rPr>
+          <w:b/>
+          <w:bCs/>
+          <w:lang w:val="en-US"/>
+        </w:rPr>
+      </w:pPr>
+      <w:proofErr w:type="spellStart"/>
+      <w:r>
+        <w:rPr>
+          <w:b/>
+          <w:bCs/>
+          <w:lang w:val="en-US"/>
+        </w:rPr>
+        <w:t>ExercisePickerSecondFragment</w:t>
+      </w:r>
+      <w:proofErr w:type="spellEnd"/>
+      <w:r>
+        <w:rPr>
+          <w:b/>
+          <w:bCs/>
+          <w:lang w:val="en-US"/>
+        </w:rPr>
+        <w:t>:</w:t>
+      </w:r>
+    </w:p>
+    <w:p>
+      <w:pPr>
+        <w:rPr>
+          <w:lang w:val="en-US"/>
+        </w:rPr>
+      </w:pPr>
+      <w:r>
+        <w:rPr>
+          <w:lang w:val="en-US"/>
+        </w:rPr>
+        <w:t xml:space="preserve">Shows the user a list of the different exercises that are under the same category. It too uses a recycler view with the </w:t>
+      </w:r>
+      <w:proofErr w:type="spellStart"/>
+      <w:r>
+        <w:rPr>
+          <w:lang w:val="en-US"/>
+        </w:rPr>
+        <w:t>ExercisePickerExerciseAdapter</w:t>
+      </w:r>
+      <w:proofErr w:type="spellEnd"/>
+      <w:r>
+        <w:rPr>
+          <w:lang w:val="en-US"/>
+        </w:rPr>
+        <w:t xml:space="preserve"> as its adapter.</w:t>
+      </w:r>
+    </w:p>
+    <w:p>
+      <w:pPr>
+        <w:rPr>
+          <w:lang w:val="en-US"/>
+        </w:rPr>
+      </w:pPr>
+    </w:p>
+    <w:p>
+      <w:pPr>
+        <w:rPr>
+          <w:b/>
+          <w:bCs/>
+          <w:lang w:val="en-US"/>
+        </w:rPr>
+      </w:pPr>
+      <w:proofErr w:type="spellStart"/>
+      <w:r>
+        <w:rPr>
+          <w:b/>
+          <w:bCs/>
+          <w:lang w:val="en-US"/>
+        </w:rPr>
+        <w:t>LogsFragment</w:t>
+      </w:r>
+      <w:proofErr w:type="spellEnd"/>
+      <w:r>
+        <w:rPr>
+          <w:b/>
+          <w:bCs/>
+          <w:lang w:val="en-US"/>
+        </w:rPr>
+        <w:t>:</w:t>
+      </w:r>
+    </w:p>
+    <w:p>
+      <w:pPr>
+        <w:rPr>
+          <w:lang w:val="en-US"/>
+        </w:rPr>
+      </w:pPr>
+      <w:r>
+        <w:rPr>
+          <w:lang w:val="en-US"/>
+        </w:rPr>
+        <w:t>Show the user a history of their performed workouts.</w:t>
+      </w:r>
+      <w:r>
+        <w:rPr>
+          <w:lang w:val="en-US"/>
+        </w:rPr>
+        <w:t xml:space="preserve"> </w:t>
+      </w:r>
+      <w:r>
+        <w:rPr>
+          <w:lang w:val="en-US"/>
+        </w:rPr>
+        <w:t xml:space="preserve">It too uses a recycler view with the </w:t>
+      </w:r>
+      <w:proofErr w:type="spellStart"/>
+      <w:r>
+        <w:rPr>
+          <w:lang w:val="en-US"/>
+        </w:rPr>
+        <w:t>WorkoutLogsAdapter</w:t>
+      </w:r>
+      <w:proofErr w:type="spellEnd"/>
+      <w:r>
+        <w:rPr>
+          <w:lang w:val="en-US"/>
+        </w:rPr>
+        <w:t xml:space="preserve"> as its adapter.</w:t>
+      </w:r>
+    </w:p>
+    <w:p>
+      <w:pPr>
+        <w:rPr>
+          <w:lang w:val="en-US"/>
+        </w:rPr>
+      </w:pPr>
+    </w:p>
+    <w:p>
+      <w:pPr>
+        <w:rPr>
+          <w:b/>
+          <w:bCs/>
+          <w:lang w:val="en-US"/>
+        </w:rPr>
+      </w:pPr>
+      <w:proofErr w:type="spellStart"/>
+      <w:r>
+        <w:rPr>
+          <w:b/>
+          <w:bCs/>
+          <w:lang w:val="en-US"/>
+        </w:rPr>
+        <w:lastRenderedPageBreak/>
+        <w:t>LogFragment</w:t>
+      </w:r>
+      <w:proofErr w:type="spellEnd"/>
+      <w:r>
+        <w:rPr>
+          <w:b/>
+          <w:bCs/>
+          <w:lang w:val="en-US"/>
+        </w:rPr>
+        <w:t>:</w:t>
+      </w:r>
+    </w:p>
+    <w:p>
+      <w:pPr>
+        <w:rPr>
+          <w:lang w:val="en-US"/>
+        </w:rPr>
+      </w:pPr>
+      <w:r>
+        <w:rPr>
+          <w:lang w:val="en-US"/>
+        </w:rPr>
+        <w:t>Show the user</w:t>
+      </w:r>
+      <w:r>
+        <w:rPr>
+          <w:lang w:val="en-US"/>
+        </w:rPr>
+        <w:t xml:space="preserve"> detailed information about a specific performed workout, such as the weights and number of reps performed in each set, and whether a personal record was broken at that workout.</w:t>
+      </w:r>
+    </w:p>
+    <w:p>
+      <w:pPr>
+        <w:rPr>
+          <w:lang w:val="en-US"/>
+        </w:rPr>
+      </w:pPr>
+      <w:r>
+        <w:rPr>
+          <w:lang w:val="en-US"/>
+        </w:rPr>
+        <w:t xml:space="preserve"> </w:t>
+      </w:r>
+      <w:r>
+        <w:rPr>
+          <w:lang w:val="en-US"/>
+        </w:rPr>
+        <w:t xml:space="preserve">It too uses a recycler view with the </w:t>
+      </w:r>
+      <w:proofErr w:type="spellStart"/>
+      <w:r>
+        <w:rPr>
+          <w:lang w:val="en-US"/>
+        </w:rPr>
+        <w:t>LogExercisesAdapter</w:t>
+      </w:r>
+      <w:proofErr w:type="spellEnd"/>
+      <w:r>
+        <w:rPr>
+          <w:lang w:val="en-US"/>
+        </w:rPr>
+        <w:t xml:space="preserve"> as its adapter.</w:t>
+      </w:r>
+    </w:p>
+    <w:p>
+      <w:pPr>
+        <w:rPr>
+          <w:lang w:val="en-US"/>
+        </w:rPr>
+      </w:pPr>
+    </w:p>
+    <w:p>
+      <w:pPr>
+        <w:rPr>
+          <w:lang w:val="en-US"/>
+        </w:rPr>
+      </w:pPr>
+      <w:proofErr w:type="spellStart"/>
+      <w:r>
+        <w:rPr>
+          <w:b/>
+          <w:bCs/>
+          <w:lang w:val="en-US"/>
+        </w:rPr>
+        <w:t>ExercisesFragment</w:t>
+      </w:r>
+      <w:proofErr w:type="spellEnd"/>
+      <w:r>
+        <w:rPr>
+          <w:lang w:val="en-US"/>
+        </w:rPr>
+        <w:t>:</w:t>
+      </w:r>
+    </w:p>
+    <w:p>
+      <w:pPr>
+        <w:rPr>
+          <w:lang w:val="en-US"/>
+        </w:rPr>
+      </w:pPr>
+      <w:r>
+        <w:rPr>
+          <w:lang w:val="en-US"/>
+        </w:rPr>
+        <w:t xml:space="preserve">Shows the user a list of their custom exercises. And gives them the option to add or remove exercises. Implemented with a recycler view and the </w:t>
+      </w:r>
+      <w:proofErr w:type="spellStart"/>
+      <w:r>
+        <w:rPr>
+          <w:lang w:val="en-US"/>
+        </w:rPr>
+        <w:t>Custom</w:t>
+      </w:r>
+      <w:r>
+        <w:rPr>
+          <w:lang w:val="en-US"/>
+        </w:rPr>
+        <w:t>ExercisesAdapter</w:t>
+      </w:r>
+      <w:proofErr w:type="spellEnd"/>
+      <w:r>
+        <w:rPr>
+          <w:lang w:val="en-US"/>
+        </w:rPr>
+        <w:t>.</w:t>
+      </w:r>
+    </w:p>
+    <w:p>
+      <w:pPr>
+        <w:rPr>
+          <w:b/>
+          <w:bCs/>
+          <w:lang w:val="en-US"/>
+        </w:rPr>
+      </w:pPr>
+      <w:proofErr w:type="spellStart"/>
+      <w:r>
+        <w:rPr>
+          <w:b/>
+          <w:bCs/>
+          <w:lang w:val="en-US"/>
+        </w:rPr>
+        <w:t>ProfileFragment</w:t>
+      </w:r>
+      <w:proofErr w:type="spellEnd"/>
+      <w:r>
+        <w:rPr>
+          <w:b/>
+          <w:bCs/>
+          <w:lang w:val="en-US"/>
+        </w:rPr>
+        <w:t>:</w:t>
+      </w:r>
+    </w:p>
+    <w:p>
+      <w:pPr>
+        <w:rPr>
+          <w:lang w:val="en-US"/>
+        </w:rPr>
+      </w:pPr>
+      <w:r>
+        <w:rPr>
+          <w:lang w:val="en-US"/>
+        </w:rPr>
+        <w:t>Shows the user their registered email address and a button for logging out.</w:t>
+      </w:r>
+    </w:p>
+    <w:p>
+      <w:pPr>
+        <w:rPr>
+          <w:lang w:val="en-US"/>
+        </w:rPr>
+      </w:pPr>
+    </w:p>
+    <w:p>
+      <w:pPr>
+        <w:rPr>
+          <w:lang w:val="en-US"/>
+        </w:rPr>
+      </w:pPr>
+    </w:p>
+    <w:p>
+      <w:pPr>
+        <w:rPr>
+          <w:b/>
+          <w:bCs/>
+          <w:sz w:val="32"/>
+          <w:szCs w:val="32"/>
+          <w:u w:val="single"/>
+          <w:lang w:val="en-US"/>
+        </w:rPr>
+      </w:pPr>
+      <w:r>
+        <w:rPr>
+          <w:b/>
+          <w:bCs/>
+          <w:sz w:val="32"/>
+          <w:szCs w:val="32"/>
+          <w:u w:val="single"/>
+          <w:lang w:val="en-US"/>
+        </w:rPr>
+        <w:t>Data</w:t>
+      </w:r>
+      <w:r>
+        <w:rPr>
+          <w:b/>
+          <w:bCs/>
+          <w:sz w:val="32"/>
+          <w:szCs w:val="32"/>
+          <w:u w:val="single"/>
+          <w:lang w:val="en-US"/>
+        </w:rPr>
+        <w:t xml:space="preserve"> package:</w:t>
+      </w:r>
+    </w:p>
+    <w:p>
+      <w:pPr>
+        <w:rPr>
+          <w:lang w:val="en-US"/>
+        </w:rPr>
+      </w:pPr>
+      <w:r>
+        <w:rPr>
+          <w:lang w:val="en-US"/>
+        </w:rPr>
+        <w:t xml:space="preserve">This package holds classes that represent the data in the database. It has classes such as </w:t>
+      </w:r>
+      <w:proofErr w:type="spellStart"/>
+      <w:r>
+        <w:rPr>
+          <w:lang w:val="en-US"/>
+        </w:rPr>
+        <w:t>SetData</w:t>
+      </w:r>
+      <w:proofErr w:type="spellEnd"/>
+      <w:r>
+        <w:rPr>
+          <w:lang w:val="en-US"/>
+        </w:rPr>
+        <w:t xml:space="preserve">, </w:t>
+      </w:r>
+      <w:proofErr w:type="spellStart"/>
+      <w:r>
+        <w:rPr>
+          <w:lang w:val="en-US"/>
+        </w:rPr>
+        <w:t>UserData</w:t>
+      </w:r>
+      <w:proofErr w:type="spellEnd"/>
+      <w:r>
+        <w:rPr>
+          <w:lang w:val="en-US"/>
+        </w:rPr>
+        <w:t xml:space="preserve"> and </w:t>
+      </w:r>
+      <w:proofErr w:type="spellStart"/>
+      <w:r>
+        <w:rPr>
+          <w:lang w:val="en-US"/>
+        </w:rPr>
+        <w:t>WorkoutData</w:t>
+      </w:r>
+      <w:proofErr w:type="spellEnd"/>
+      <w:r>
+        <w:rPr>
+          <w:lang w:val="en-US"/>
+        </w:rPr>
+        <w:t xml:space="preserve"> which have the same fields as server-side counterparts.</w:t>
+      </w:r>
+    </w:p>
+    <w:p>
+      <w:pPr>
+        <w:rPr>
+          <w:lang w:val="en-US"/>
+        </w:rPr>
+      </w:pPr>
+      <w:r>
+        <w:rPr>
+          <w:lang w:val="en-US"/>
+        </w:rPr>
+        <w:t>The different UI classes use the data classes and show their data to the user in a compact way.</w:t>
+      </w:r>
+    </w:p>
+    <w:p>
+      <w:pPr>
+        <w:rPr>
+          <w:lang w:val="en-US"/>
+        </w:rPr>
+      </w:pPr>
+    </w:p>
+    <w:p>
+      <w:pPr>
+        <w:rPr>
+          <w:lang w:val="en-US"/>
+        </w:rPr>
+      </w:pPr>
+    </w:p>
+    <w:p>
+      <w:pPr>
+        <w:rPr>
+          <w:b/>
+          <w:bCs/>
+          <w:sz w:val="32"/>
+          <w:szCs w:val="32"/>
+          <w:u w:val="single"/>
+          <w:lang w:val="en-US"/>
+        </w:rPr>
+      </w:pPr>
+      <w:r>
+        <w:rPr>
+          <w:b/>
+          <w:bCs/>
+          <w:sz w:val="32"/>
+          <w:szCs w:val="32"/>
+          <w:u w:val="single"/>
+          <w:lang w:val="en-US"/>
+        </w:rPr>
+        <w:t>Services</w:t>
+      </w:r>
+      <w:r>
+        <w:rPr>
+          <w:b/>
+          <w:bCs/>
+          <w:sz w:val="32"/>
+          <w:szCs w:val="32"/>
+          <w:u w:val="single"/>
+          <w:lang w:val="en-US"/>
+        </w:rPr>
+        <w:t xml:space="preserve"> package:</w:t>
+      </w:r>
+    </w:p>
+    <w:p>
+      <w:pPr>
+        <w:rPr>
+          <w:lang w:val="en-US"/>
+        </w:rPr>
+      </w:pPr>
+      <w:r>
+        <w:rPr>
+          <w:lang w:val="en-US"/>
+        </w:rPr>
+        <w:t>This package consists of Service classes and their listeners. The services are used to send HTTP requests to the server-side.</w:t>
+      </w:r>
+    </w:p>
+    <w:p>
+      <w:pPr>
+        <w:rPr>
+          <w:lang w:val="en-US"/>
+        </w:rPr>
+      </w:pPr>
+      <w:r>
+        <w:rPr>
+          <w:lang w:val="en-US"/>
+        </w:rPr>
+        <w:t>Different fragments use different services and pass themselves as a listener.</w:t>
+      </w:r>
+    </w:p>
+    <w:p>
+      <w:pPr>
+        <w:rPr>
+          <w:lang w:val="en-US"/>
+        </w:rPr>
+      </w:pPr>
+      <w:r>
+        <w:rPr>
+          <w:lang w:val="en-US"/>
+        </w:rPr>
+        <w:t>For example:</w:t>
+      </w:r>
+    </w:p>
+    <w:p>
+      <w:pPr>
+        <w:rPr>
+          <w:lang w:val="en-US"/>
+        </w:rPr>
+      </w:pPr>
+      <w:r>
+        <w:rPr>
+          <w:lang w:val="en-US"/>
+        </w:rPr>
+        <w:t>T</w:t>
+      </w:r>
+      <w:r>
+        <w:rPr>
+          <w:lang w:val="en-US"/>
+        </w:rPr>
+        <w:t xml:space="preserve">he </w:t>
+      </w:r>
+      <w:proofErr w:type="spellStart"/>
+      <w:r>
+        <w:rPr>
+          <w:lang w:val="en-US"/>
+        </w:rPr>
+        <w:t>LogsFragment</w:t>
+      </w:r>
+      <w:proofErr w:type="spellEnd"/>
+      <w:r>
+        <w:rPr>
+          <w:lang w:val="en-US"/>
+        </w:rPr>
+        <w:t xml:space="preserve"> </w:t>
+      </w:r>
+      <w:r>
+        <w:rPr>
+          <w:lang w:val="en-US"/>
+        </w:rPr>
+        <w:t xml:space="preserve">implements the </w:t>
+      </w:r>
+      <w:proofErr w:type="spellStart"/>
+      <w:r>
+        <w:rPr>
+          <w:lang w:val="en-US"/>
+        </w:rPr>
+        <w:t>LogServiceListener</w:t>
+      </w:r>
+      <w:proofErr w:type="spellEnd"/>
+      <w:r>
+        <w:rPr>
+          <w:lang w:val="en-US"/>
+        </w:rPr>
+        <w:t xml:space="preserve"> interface and </w:t>
+      </w:r>
+      <w:r>
+        <w:rPr>
+          <w:lang w:val="en-US"/>
+        </w:rPr>
+        <w:t xml:space="preserve">has a private </w:t>
+      </w:r>
+      <w:proofErr w:type="spellStart"/>
+      <w:r>
+        <w:rPr>
+          <w:lang w:val="en-US"/>
+        </w:rPr>
+        <w:t>LogService</w:t>
+      </w:r>
+      <w:proofErr w:type="spellEnd"/>
+      <w:r>
+        <w:rPr>
+          <w:lang w:val="en-US"/>
+        </w:rPr>
+        <w:t>.</w:t>
+      </w:r>
+    </w:p>
+    <w:p>
+      <w:pPr>
+        <w:rPr>
+          <w:lang w:val="en-US"/>
+        </w:rPr>
+      </w:pPr>
+      <w:r>
+        <w:rPr>
+          <w:lang w:val="en-US"/>
+        </w:rPr>
+        <w:t xml:space="preserve">When the user opens the </w:t>
+      </w:r>
+      <w:proofErr w:type="spellStart"/>
+      <w:r>
+        <w:rPr>
+          <w:lang w:val="en-US"/>
+        </w:rPr>
+        <w:t>LogsFragment</w:t>
+      </w:r>
+      <w:proofErr w:type="spellEnd"/>
+      <w:r>
+        <w:rPr>
+          <w:lang w:val="en-US"/>
+        </w:rPr>
+        <w:t xml:space="preserve"> screen, </w:t>
+      </w:r>
+      <w:proofErr w:type="gramStart"/>
+      <w:r>
+        <w:rPr>
+          <w:lang w:val="en-US"/>
+        </w:rPr>
+        <w:t>It</w:t>
+      </w:r>
+      <w:proofErr w:type="gramEnd"/>
+      <w:r>
+        <w:rPr>
+          <w:lang w:val="en-US"/>
+        </w:rPr>
+        <w:t xml:space="preserve"> calls </w:t>
+      </w:r>
+      <w:r>
+        <w:rPr>
+          <w:lang w:val="en-US"/>
+        </w:rPr>
+        <w:t xml:space="preserve">the </w:t>
+      </w:r>
+      <w:proofErr w:type="spellStart"/>
+      <w:r>
+        <w:rPr>
+          <w:lang w:val="en-US"/>
+        </w:rPr>
+        <w:t>LogService’s</w:t>
+      </w:r>
+      <w:proofErr w:type="spellEnd"/>
+      <w:r>
+        <w:rPr>
+          <w:lang w:val="en-US"/>
+        </w:rPr>
+        <w:t xml:space="preserve"> </w:t>
+      </w:r>
+      <w:proofErr w:type="spellStart"/>
+      <w:r>
+        <w:rPr>
+          <w:lang w:val="en-US"/>
+        </w:rPr>
+        <w:t>getAllLogs</w:t>
+      </w:r>
+      <w:proofErr w:type="spellEnd"/>
+      <w:r>
+        <w:rPr>
+          <w:lang w:val="en-US"/>
+        </w:rPr>
+        <w:t>(</w:t>
+      </w:r>
+      <w:proofErr w:type="spellStart"/>
+      <w:r>
+        <w:rPr>
+          <w:lang w:val="en-US"/>
+        </w:rPr>
+        <w:t>uid</w:t>
+      </w:r>
+      <w:proofErr w:type="spellEnd"/>
+      <w:r>
+        <w:rPr>
+          <w:lang w:val="en-US"/>
+        </w:rPr>
+        <w:t>) function.</w:t>
+      </w:r>
+    </w:p>
+    <w:p>
+      <w:pPr>
+        <w:rPr>
+          <w:lang w:val="en-US"/>
+        </w:rPr>
+      </w:pPr>
+      <w:r>
+        <w:rPr>
+          <w:lang w:val="en-US"/>
+        </w:rPr>
+        <w:t xml:space="preserve">The service performs an HTTP request, And when a response is received, The service calls its listener’s </w:t>
+      </w:r>
+      <w:proofErr w:type="spellStart"/>
+      <w:proofErr w:type="gramStart"/>
+      <w:r>
+        <w:rPr>
+          <w:lang w:val="en-US"/>
+        </w:rPr>
+        <w:t>onGetAllLogsCompleted</w:t>
+      </w:r>
+      <w:proofErr w:type="spellEnd"/>
+      <w:r>
+        <w:rPr>
+          <w:lang w:val="en-US"/>
+        </w:rPr>
+        <w:t>(</w:t>
+      </w:r>
+      <w:proofErr w:type="gramEnd"/>
+      <w:r>
+        <w:rPr>
+          <w:lang w:val="en-US"/>
+        </w:rPr>
+        <w:t>) function, which passes the response to the fragment, which then shows the data to the user.</w:t>
+      </w:r>
+    </w:p>
+    <w:p>
+      <w:pPr>
+        <w:rPr>
+          <w:lang w:val="en-US"/>
+        </w:rPr>
+      </w:pPr>
+    </w:p>
+    <w:p>
+      <w:pPr>
+        <w:rPr>
+          <w:lang w:val="en-US"/>
+        </w:rPr>
+      </w:pPr>
+      <w:r>
+        <w:rPr>
+          <w:lang w:val="en-US"/>
+        </w:rPr>
+        <w:t>All The services classes perform HTTP requests using Google’s Volley.</w:t>
+      </w:r>
+    </w:p>
+    <w:p>
+      <w:pPr>
+        <w:rPr>
+          <w:lang w:val="en-US"/>
+        </w:rPr>
+      </w:pPr>
+    </w:p>
+    <w:p>
+      <w:pPr>
+        <w:rPr>
+          <w:lang w:val="en-US"/>
+        </w:rPr>
+      </w:pPr>
+    </w:p>
+    <w:p>
+      <w:pPr>
+        <w:rPr>
+          <w:sz w:val="28"/>
+          <w:szCs w:val="28"/>
+          <w:lang w:val="en-US"/>
+        </w:rPr>
+      </w:pPr>
+    </w:p>
+    <w:p>
+      <w:pPr>
+        <w:rPr>
+          <w:lang w:val="en-US"/>
+        </w:rPr>
+      </w:pPr>
+    </w:p>
+    <w:p>
+      <w:pPr>
+        <w:rPr>
+          <w:lang w:val="en-US"/>
+        </w:rPr>
+      </w:pPr>
+    </w:p>
+    <w:p>
+      <w:pPr>
+        <w:rPr>
+          <w:lang w:val="en-US"/>
+        </w:rPr>
+      </w:pPr>
+    </w:p>
+    <w:p>
+      <w:pPr>
+        <w:rPr>
+          <w:lang w:val="en-US"/>
+        </w:rPr>
+      </w:pPr>
+    </w:p>
+    <w:p>
+      <w:pPr>
+        <w:rPr>
+          <w:lang w:val="en-US"/>
+        </w:rPr>
+      </w:pPr>
+    </w:p>
+    <w:p>
+      <w:pPr>
+        <w:rPr>
+          <w:lang w:val="en-US"/>
+        </w:rPr>
+      </w:pPr>
+    </w:p>
+    <w:p>
+      <w:pPr>
+        <w:rPr>
+          <w:lang w:val="en-US"/>
+        </w:rPr>
+      </w:pPr>
+    </w:p>
+    <w:p>
+      <w:pPr>
+        <w:rPr>
+          <w:lang w:val="en-US"/>
+        </w:rPr>
+      </w:pPr>
+    </w:p>
+    <w:p>
+      <w:pPr>
+        <w:rPr>
+          <w:lang w:val="en-US"/>
+        </w:rPr>
+      </w:pPr>
+    </w:p>
+    <w:p>
+      <w:pPr>
+        <w:ind w:left="1440"/>
+        <w:rPr>
           <w:rtl/>
           <w:lang w:val="en-US"/>
         </w:rPr>
       </w:pPr>
-      <w:proofErr w:type="spellStart"/>
-      <w:r>
-        <w:rPr>
-          <w:lang w:val="en-US"/>
-        </w:rPr>
-        <w:t>findByUser_Id</w:t>
-      </w:r>
-      <w:proofErr w:type="spellEnd"/>
     </w:p>
     <w:sectPr>
       <w:pgSz w:w="11906" w:h="16838"/>
@@ -2345,6 +4178,184 @@
     </w:lvl>
   </w:abstractNum>
   <w:abstractNum w:abstractNumId="1" w15:restartNumberingAfterBreak="0">
+    <w:nsid w:val="1B7172A8"/>
+    <w:multiLevelType w:val="hybridMultilevel"/>
+    <w:tmpl w:val="D0EA18A6"/>
+    <w:lvl w:ilvl="0" w:tplc="0409000F">
+      <w:start w:val="1"/>
+      <w:numFmt w:val="decimal"/>
+      <w:lvlText w:val="%1."/>
+      <w:lvlJc w:val="left"/>
+      <w:pPr>
+        <w:ind w:left="720" w:hanging="360"/>
+      </w:pPr>
+      <w:rPr>
+        <w:rFonts w:hint="default"/>
+      </w:rPr>
+    </w:lvl>
+    <w:lvl w:ilvl="1" w:tplc="04090019" w:tentative="1">
+      <w:start w:val="1"/>
+      <w:numFmt w:val="lowerLetter"/>
+      <w:lvlText w:val="%2."/>
+      <w:lvlJc w:val="left"/>
+      <w:pPr>
+        <w:ind w:left="1440" w:hanging="360"/>
+      </w:pPr>
+    </w:lvl>
+    <w:lvl w:ilvl="2" w:tplc="0409001B" w:tentative="1">
+      <w:start w:val="1"/>
+      <w:numFmt w:val="lowerRoman"/>
+      <w:lvlText w:val="%3."/>
+      <w:lvlJc w:val="right"/>
+      <w:pPr>
+        <w:ind w:left="2160" w:hanging="180"/>
+      </w:pPr>
+    </w:lvl>
+    <w:lvl w:ilvl="3" w:tplc="0409000F" w:tentative="1">
+      <w:start w:val="1"/>
+      <w:numFmt w:val="decimal"/>
+      <w:lvlText w:val="%4."/>
+      <w:lvlJc w:val="left"/>
+      <w:pPr>
+        <w:ind w:left="2880" w:hanging="360"/>
+      </w:pPr>
+    </w:lvl>
+    <w:lvl w:ilvl="4" w:tplc="04090019" w:tentative="1">
+      <w:start w:val="1"/>
+      <w:numFmt w:val="lowerLetter"/>
+      <w:lvlText w:val="%5."/>
+      <w:lvlJc w:val="left"/>
+      <w:pPr>
+        <w:ind w:left="3600" w:hanging="360"/>
+      </w:pPr>
+    </w:lvl>
+    <w:lvl w:ilvl="5" w:tplc="0409001B" w:tentative="1">
+      <w:start w:val="1"/>
+      <w:numFmt w:val="lowerRoman"/>
+      <w:lvlText w:val="%6."/>
+      <w:lvlJc w:val="right"/>
+      <w:pPr>
+        <w:ind w:left="4320" w:hanging="180"/>
+      </w:pPr>
+    </w:lvl>
+    <w:lvl w:ilvl="6" w:tplc="0409000F" w:tentative="1">
+      <w:start w:val="1"/>
+      <w:numFmt w:val="decimal"/>
+      <w:lvlText w:val="%7."/>
+      <w:lvlJc w:val="left"/>
+      <w:pPr>
+        <w:ind w:left="5040" w:hanging="360"/>
+      </w:pPr>
+    </w:lvl>
+    <w:lvl w:ilvl="7" w:tplc="04090019" w:tentative="1">
+      <w:start w:val="1"/>
+      <w:numFmt w:val="lowerLetter"/>
+      <w:lvlText w:val="%8."/>
+      <w:lvlJc w:val="left"/>
+      <w:pPr>
+        <w:ind w:left="5760" w:hanging="360"/>
+      </w:pPr>
+    </w:lvl>
+    <w:lvl w:ilvl="8" w:tplc="0409001B" w:tentative="1">
+      <w:start w:val="1"/>
+      <w:numFmt w:val="lowerRoman"/>
+      <w:lvlText w:val="%9."/>
+      <w:lvlJc w:val="right"/>
+      <w:pPr>
+        <w:ind w:left="6480" w:hanging="180"/>
+      </w:pPr>
+    </w:lvl>
+  </w:abstractNum>
+  <w:abstractNum w:abstractNumId="2" w15:restartNumberingAfterBreak="0">
+    <w:nsid w:val="36941A81"/>
+    <w:multiLevelType w:val="hybridMultilevel"/>
+    <w:tmpl w:val="46F4512C"/>
+    <w:lvl w:ilvl="0" w:tplc="FFFFFFFF">
+      <w:start w:val="1"/>
+      <w:numFmt w:val="decimal"/>
+      <w:lvlText w:val="%1."/>
+      <w:lvlJc w:val="left"/>
+      <w:pPr>
+        <w:ind w:left="720" w:hanging="360"/>
+      </w:pPr>
+      <w:rPr>
+        <w:rFonts w:hint="default"/>
+      </w:rPr>
+    </w:lvl>
+    <w:lvl w:ilvl="1" w:tplc="FFFFFFFF" w:tentative="1">
+      <w:start w:val="1"/>
+      <w:numFmt w:val="lowerLetter"/>
+      <w:lvlText w:val="%2."/>
+      <w:lvlJc w:val="left"/>
+      <w:pPr>
+        <w:ind w:left="1440" w:hanging="360"/>
+      </w:pPr>
+    </w:lvl>
+    <w:lvl w:ilvl="2" w:tplc="FFFFFFFF" w:tentative="1">
+      <w:start w:val="1"/>
+      <w:numFmt w:val="lowerRoman"/>
+      <w:lvlText w:val="%3."/>
+      <w:lvlJc w:val="right"/>
+      <w:pPr>
+        <w:ind w:left="2160" w:hanging="180"/>
+      </w:pPr>
+    </w:lvl>
+    <w:lvl w:ilvl="3" w:tplc="FFFFFFFF" w:tentative="1">
+      <w:start w:val="1"/>
+      <w:numFmt w:val="decimal"/>
+      <w:lvlText w:val="%4."/>
+      <w:lvlJc w:val="left"/>
+      <w:pPr>
+        <w:ind w:left="2880" w:hanging="360"/>
+      </w:pPr>
+    </w:lvl>
+    <w:lvl w:ilvl="4" w:tplc="FFFFFFFF" w:tentative="1">
+      <w:start w:val="1"/>
+      <w:numFmt w:val="lowerLetter"/>
+      <w:lvlText w:val="%5."/>
+      <w:lvlJc w:val="left"/>
+      <w:pPr>
+        <w:ind w:left="3600" w:hanging="360"/>
+      </w:pPr>
+    </w:lvl>
+    <w:lvl w:ilvl="5" w:tplc="FFFFFFFF" w:tentative="1">
+      <w:start w:val="1"/>
+      <w:numFmt w:val="lowerRoman"/>
+      <w:lvlText w:val="%6."/>
+      <w:lvlJc w:val="right"/>
+      <w:pPr>
+        <w:ind w:left="4320" w:hanging="180"/>
+      </w:pPr>
+    </w:lvl>
+    <w:lvl w:ilvl="6" w:tplc="FFFFFFFF" w:tentative="1">
+      <w:start w:val="1"/>
+      <w:numFmt w:val="decimal"/>
+      <w:lvlText w:val="%7."/>
+      <w:lvlJc w:val="left"/>
+      <w:pPr>
+        <w:ind w:left="5040" w:hanging="360"/>
+      </w:pPr>
+    </w:lvl>
+    <w:lvl w:ilvl="7" w:tplc="FFFFFFFF" w:tentative="1">
+      <w:start w:val="1"/>
+      <w:numFmt w:val="lowerLetter"/>
+      <w:lvlText w:val="%8."/>
+      <w:lvlJc w:val="left"/>
+      <w:pPr>
+        <w:ind w:left="5760" w:hanging="360"/>
+      </w:pPr>
+    </w:lvl>
+    <w:lvl w:ilvl="8" w:tplc="FFFFFFFF" w:tentative="1">
+      <w:start w:val="1"/>
+      <w:numFmt w:val="lowerRoman"/>
+      <w:lvlText w:val="%9."/>
+      <w:lvlJc w:val="right"/>
+      <w:pPr>
+        <w:ind w:left="6480" w:hanging="180"/>
+      </w:pPr>
+    </w:lvl>
+  </w:abstractNum>
+  <w:abstractNum w:abstractNumId="3" w15:restartNumberingAfterBreak="0">
     <w:nsid w:val="4C675EE0"/>
     <w:multiLevelType w:val="hybridMultilevel"/>
     <w:tmpl w:val="A9E8CE18"/>
@@ -2433,11 +4444,109 @@
       </w:pPr>
     </w:lvl>
   </w:abstractNum>
+  <w:abstractNum w:abstractNumId="4" w15:restartNumberingAfterBreak="0">
+    <w:nsid w:val="5F9B157C"/>
+    <w:multiLevelType w:val="hybridMultilevel"/>
+    <w:tmpl w:val="46F4512C"/>
+    <w:lvl w:ilvl="0" w:tplc="0409000F">
+      <w:start w:val="1"/>
+      <w:numFmt w:val="decimal"/>
+      <w:lvlText w:val="%1."/>
+      <w:lvlJc w:val="left"/>
+      <w:pPr>
+        <w:ind w:left="720" w:hanging="360"/>
+      </w:pPr>
+      <w:rPr>
+        <w:rFonts w:hint="default"/>
+      </w:rPr>
+    </w:lvl>
+    <w:lvl w:ilvl="1" w:tplc="04090019" w:tentative="1">
+      <w:start w:val="1"/>
+      <w:numFmt w:val="lowerLetter"/>
+      <w:lvlText w:val="%2."/>
+      <w:lvlJc w:val="left"/>
+      <w:pPr>
+        <w:ind w:left="1440" w:hanging="360"/>
+      </w:pPr>
+    </w:lvl>
+    <w:lvl w:ilvl="2" w:tplc="0409001B" w:tentative="1">
+      <w:start w:val="1"/>
+      <w:numFmt w:val="lowerRoman"/>
+      <w:lvlText w:val="%3."/>
+      <w:lvlJc w:val="right"/>
+      <w:pPr>
+        <w:ind w:left="2160" w:hanging="180"/>
+      </w:pPr>
+    </w:lvl>
+    <w:lvl w:ilvl="3" w:tplc="0409000F" w:tentative="1">
+      <w:start w:val="1"/>
+      <w:numFmt w:val="decimal"/>
+      <w:lvlText w:val="%4."/>
+      <w:lvlJc w:val="left"/>
+      <w:pPr>
+        <w:ind w:left="2880" w:hanging="360"/>
+      </w:pPr>
+    </w:lvl>
+    <w:lvl w:ilvl="4" w:tplc="04090019" w:tentative="1">
+      <w:start w:val="1"/>
+      <w:numFmt w:val="lowerLetter"/>
+      <w:lvlText w:val="%5."/>
+      <w:lvlJc w:val="left"/>
+      <w:pPr>
+        <w:ind w:left="3600" w:hanging="360"/>
+      </w:pPr>
+    </w:lvl>
+    <w:lvl w:ilvl="5" w:tplc="0409001B" w:tentative="1">
+      <w:start w:val="1"/>
+      <w:numFmt w:val="lowerRoman"/>
+      <w:lvlText w:val="%6."/>
+      <w:lvlJc w:val="right"/>
+      <w:pPr>
+        <w:ind w:left="4320" w:hanging="180"/>
+      </w:pPr>
+    </w:lvl>
+    <w:lvl w:ilvl="6" w:tplc="0409000F" w:tentative="1">
+      <w:start w:val="1"/>
+      <w:numFmt w:val="decimal"/>
+      <w:lvlText w:val="%7."/>
+      <w:lvlJc w:val="left"/>
+      <w:pPr>
+        <w:ind w:left="5040" w:hanging="360"/>
+      </w:pPr>
+    </w:lvl>
+    <w:lvl w:ilvl="7" w:tplc="04090019" w:tentative="1">
+      <w:start w:val="1"/>
+      <w:numFmt w:val="lowerLetter"/>
+      <w:lvlText w:val="%8."/>
+      <w:lvlJc w:val="left"/>
+      <w:pPr>
+        <w:ind w:left="5760" w:hanging="360"/>
+      </w:pPr>
+    </w:lvl>
+    <w:lvl w:ilvl="8" w:tplc="0409001B" w:tentative="1">
+      <w:start w:val="1"/>
+      <w:numFmt w:val="lowerRoman"/>
+      <w:lvlText w:val="%9."/>
+      <w:lvlJc w:val="right"/>
+      <w:pPr>
+        <w:ind w:left="6480" w:hanging="180"/>
+      </w:pPr>
+    </w:lvl>
+  </w:abstractNum>
   <w:num w:numId="1" w16cid:durableId="2128575985">
-    <w:abstractNumId w:val="1"/>
+    <w:abstractNumId w:val="3"/>
   </w:num>
   <w:num w:numId="2" w16cid:durableId="233013244">
     <w:abstractNumId w:val="0"/>
+  </w:num>
+  <w:num w:numId="3" w16cid:durableId="665088013">
+    <w:abstractNumId w:val="1"/>
+  </w:num>
+  <w:num w:numId="4" w16cid:durableId="1057053525">
+    <w:abstractNumId w:val="4"/>
+  </w:num>
+  <w:num w:numId="5" w16cid:durableId="253054704">
+    <w:abstractNumId w:val="2"/>
   </w:num>
 </w:numbering>
 </file>

</xml_diff>